<commit_message>
Renaming and further updates to Proofreading files
"aloud" and QAG mentions
</commit_message>
<xml_diff>
--- a/training/English (en)/Refinement and Publication Training [R&P]/Proofreading/Proofreading Exercise.docx
+++ b/training/English (en)/Refinement and Publication Training [R&P]/Proofreading/Proofreading Exercise.docx
@@ -1,6 +1,6 @@
 
 <file path=word/document.xml><?xml version="1.0" encoding="utf-8"?>
-<w:document xmlns:wpc="http://schemas.microsoft.com/office/word/2010/wordprocessingCanvas" xmlns:cx="http://schemas.microsoft.com/office/drawing/2014/chartex" xmlns:cx1="http://schemas.microsoft.com/office/drawing/2015/9/8/chartex" xmlns:cx2="http://schemas.microsoft.com/office/drawing/2015/10/21/chartex" xmlns:cx3="http://schemas.microsoft.com/office/drawing/2016/5/9/chartex" xmlns:cx4="http://schemas.microsoft.com/office/drawing/2016/5/10/chartex" xmlns:cx5="http://schemas.microsoft.com/office/drawing/2016/5/11/chartex" xmlns:cx6="http://schemas.microsoft.com/office/drawing/2016/5/12/chartex" xmlns:cx7="http://schemas.microsoft.com/office/drawing/2016/5/13/chartex" xmlns:cx8="http://schemas.microsoft.com/office/drawing/2016/5/14/chartex" xmlns:mc="http://schemas.openxmlformats.org/markup-compatibility/2006" xmlns:aink="http://schemas.microsoft.com/office/drawing/2016/ink" xmlns:am3d="http://schemas.microsoft.com/office/drawing/2017/model3d" xmlns:o="urn:schemas-microsoft-com:office:office" xmlns:oel="http://schemas.microsoft.com/office/2019/extlst" xmlns:r="http://schemas.openxmlformats.org/officeDocument/2006/relationships" xmlns:m="http://schemas.openxmlformats.org/officeDocument/2006/math" xmlns:v="urn:schemas-microsoft-com:vml" xmlns:wp14="http://schemas.microsoft.com/office/word/2010/wordprocessingDrawing" xmlns:wp="http://schemas.openxmlformats.org/drawingml/2006/wordprocessingDrawing" xmlns:w10="urn:schemas-microsoft-com:office:word" xmlns:w="http://schemas.openxmlformats.org/wordprocessingml/2006/main" xmlns:w14="http://schemas.microsoft.com/office/word/2010/wordml" xmlns:w15="http://schemas.microsoft.com/office/word/2012/wordml" xmlns:w16cex="http://schemas.microsoft.com/office/word/2018/wordml/cex" xmlns:w16cid="http://schemas.microsoft.com/office/word/2016/wordml/cid" xmlns:w16="http://schemas.microsoft.com/office/word/2018/wordml" xmlns:w16du="http://schemas.microsoft.com/office/word/2023/wordml/word16du" xmlns:w16sdtdh="http://schemas.microsoft.com/office/word/2020/wordml/sdtdatahash" xmlns:w16se="http://schemas.microsoft.com/office/word/2015/wordml/symex" xmlns:wpg="http://schemas.microsoft.com/office/word/2010/wordprocessingGroup" xmlns:wpi="http://schemas.microsoft.com/office/word/2010/wordprocessingInk" xmlns:wne="http://schemas.microsoft.com/office/word/2006/wordml" xmlns:wps="http://schemas.microsoft.com/office/word/2010/wordprocessingShape" mc:Ignorable="w14 w15 w16se w16cid w16 w16cex w16sdtdh w16du wp14">
+<w:document xmlns:wpc="http://schemas.microsoft.com/office/word/2010/wordprocessingCanvas" xmlns:cx="http://schemas.microsoft.com/office/drawing/2014/chartex" xmlns:cx1="http://schemas.microsoft.com/office/drawing/2015/9/8/chartex" xmlns:cx2="http://schemas.microsoft.com/office/drawing/2015/10/21/chartex" xmlns:cx3="http://schemas.microsoft.com/office/drawing/2016/5/9/chartex" xmlns:cx4="http://schemas.microsoft.com/office/drawing/2016/5/10/chartex" xmlns:cx5="http://schemas.microsoft.com/office/drawing/2016/5/11/chartex" xmlns:cx6="http://schemas.microsoft.com/office/drawing/2016/5/12/chartex" xmlns:cx7="http://schemas.microsoft.com/office/drawing/2016/5/13/chartex" xmlns:cx8="http://schemas.microsoft.com/office/drawing/2016/5/14/chartex" xmlns:mc="http://schemas.openxmlformats.org/markup-compatibility/2006" xmlns:aink="http://schemas.microsoft.com/office/drawing/2016/ink" xmlns:am3d="http://schemas.microsoft.com/office/drawing/2017/model3d" xmlns:o="urn:schemas-microsoft-com:office:office" xmlns:oel="http://schemas.microsoft.com/office/2019/extlst" xmlns:r="http://schemas.openxmlformats.org/officeDocument/2006/relationships" xmlns:m="http://schemas.openxmlformats.org/officeDocument/2006/math" xmlns:v="urn:schemas-microsoft-com:vml" xmlns:wp14="http://schemas.microsoft.com/office/word/2010/wordprocessingDrawing" xmlns:wp="http://schemas.openxmlformats.org/drawingml/2006/wordprocessingDrawing" xmlns:w10="urn:schemas-microsoft-com:office:word" xmlns:w="http://schemas.openxmlformats.org/wordprocessingml/2006/main" xmlns:w14="http://schemas.microsoft.com/office/word/2010/wordml" xmlns:w15="http://schemas.microsoft.com/office/word/2012/wordml" xmlns:w16cex="http://schemas.microsoft.com/office/word/2018/wordml/cex" xmlns:w16cid="http://schemas.microsoft.com/office/word/2016/wordml/cid" xmlns:w16="http://schemas.microsoft.com/office/word/2018/wordml" xmlns:w16du="http://schemas.microsoft.com/office/word/2023/wordml/word16du" xmlns:w16sdtdh="http://schemas.microsoft.com/office/word/2020/wordml/sdtdatahash" xmlns:w16sdtfl="http://schemas.microsoft.com/office/word/2024/wordml/sdtformatlock" xmlns:w16se="http://schemas.microsoft.com/office/word/2015/wordml/symex" xmlns:wpg="http://schemas.microsoft.com/office/word/2010/wordprocessingGroup" xmlns:wpi="http://schemas.microsoft.com/office/word/2010/wordprocessingInk" xmlns:wne="http://schemas.microsoft.com/office/word/2006/wordml" xmlns:wps="http://schemas.microsoft.com/office/word/2010/wordprocessingShape" mc:Ignorable="w14 w15 w16se w16cid w16 w16cex w16sdtdh w16sdtfl w16du wp14">
   <w:body>
     <w:p>
       <w:pPr>
@@ -120,7 +120,133 @@
           <w:sz w:val="32"/>
           <w:szCs w:val="32"/>
         </w:rPr>
-        <w:t>22But the fruit OF the spirit is love joy) peace, patience, Kindness, goodness, Faith, gentleness, and selfcontrol against such things there is no law  . 24 those who belong to christ Jesus have cRucified the flesh with its passionsa nd desires25     If we live by the Spirit, let us also walk” by thespirit?</w:t>
+        <w:t xml:space="preserve">22But the fruit OF the spirit is love joy) peace, patience, Kindness, goodness, Faith, gentleness, and </w:t>
+      </w:r>
+      <w:proofErr w:type="spellStart"/>
+      <w:r>
+        <w:rPr>
+          <w:rFonts w:ascii="Arial" w:hAnsi="Arial" w:cs="Arial"/>
+          <w:sz w:val="32"/>
+          <w:szCs w:val="32"/>
+        </w:rPr>
+        <w:t>selfcontrol</w:t>
+      </w:r>
+      <w:proofErr w:type="spellEnd"/>
+      <w:r>
+        <w:rPr>
+          <w:rFonts w:ascii="Arial" w:hAnsi="Arial" w:cs="Arial"/>
+          <w:sz w:val="32"/>
+          <w:szCs w:val="32"/>
+        </w:rPr>
+        <w:t xml:space="preserve"> against such things there is no </w:t>
+      </w:r>
+      <w:proofErr w:type="gramStart"/>
+      <w:r>
+        <w:rPr>
+          <w:rFonts w:ascii="Arial" w:hAnsi="Arial" w:cs="Arial"/>
+          <w:sz w:val="32"/>
+          <w:szCs w:val="32"/>
+        </w:rPr>
+        <w:t>law  .</w:t>
+      </w:r>
+      <w:proofErr w:type="gramEnd"/>
+      <w:r>
+        <w:rPr>
+          <w:rFonts w:ascii="Arial" w:hAnsi="Arial" w:cs="Arial"/>
+          <w:sz w:val="32"/>
+          <w:szCs w:val="32"/>
+        </w:rPr>
+        <w:t xml:space="preserve"> 24 those who belong to </w:t>
+      </w:r>
+      <w:proofErr w:type="spellStart"/>
+      <w:r>
+        <w:rPr>
+          <w:rFonts w:ascii="Arial" w:hAnsi="Arial" w:cs="Arial"/>
+          <w:sz w:val="32"/>
+          <w:szCs w:val="32"/>
+        </w:rPr>
+        <w:t>christ</w:t>
+      </w:r>
+      <w:proofErr w:type="spellEnd"/>
+      <w:r>
+        <w:rPr>
+          <w:rFonts w:ascii="Arial" w:hAnsi="Arial" w:cs="Arial"/>
+          <w:sz w:val="32"/>
+          <w:szCs w:val="32"/>
+        </w:rPr>
+        <w:t xml:space="preserve"> Jesus have </w:t>
+      </w:r>
+      <w:proofErr w:type="spellStart"/>
+      <w:r>
+        <w:rPr>
+          <w:rFonts w:ascii="Arial" w:hAnsi="Arial" w:cs="Arial"/>
+          <w:sz w:val="32"/>
+          <w:szCs w:val="32"/>
+        </w:rPr>
+        <w:t>cRucified</w:t>
+      </w:r>
+      <w:proofErr w:type="spellEnd"/>
+      <w:r>
+        <w:rPr>
+          <w:rFonts w:ascii="Arial" w:hAnsi="Arial" w:cs="Arial"/>
+          <w:sz w:val="32"/>
+          <w:szCs w:val="32"/>
+        </w:rPr>
+        <w:t xml:space="preserve"> the flesh with its </w:t>
+      </w:r>
+      <w:proofErr w:type="spellStart"/>
+      <w:r>
+        <w:rPr>
+          <w:rFonts w:ascii="Arial" w:hAnsi="Arial" w:cs="Arial"/>
+          <w:sz w:val="32"/>
+          <w:szCs w:val="32"/>
+        </w:rPr>
+        <w:t>passionsa</w:t>
+      </w:r>
+      <w:proofErr w:type="spellEnd"/>
+      <w:r>
+        <w:rPr>
+          <w:rFonts w:ascii="Arial" w:hAnsi="Arial" w:cs="Arial"/>
+          <w:sz w:val="32"/>
+          <w:szCs w:val="32"/>
+        </w:rPr>
+        <w:t xml:space="preserve"> </w:t>
+      </w:r>
+      <w:proofErr w:type="spellStart"/>
+      <w:r>
+        <w:rPr>
+          <w:rFonts w:ascii="Arial" w:hAnsi="Arial" w:cs="Arial"/>
+          <w:sz w:val="32"/>
+          <w:szCs w:val="32"/>
+        </w:rPr>
+        <w:t>nd</w:t>
+      </w:r>
+      <w:proofErr w:type="spellEnd"/>
+      <w:r>
+        <w:rPr>
+          <w:rFonts w:ascii="Arial" w:hAnsi="Arial" w:cs="Arial"/>
+          <w:sz w:val="32"/>
+          <w:szCs w:val="32"/>
+        </w:rPr>
+        <w:t xml:space="preserve"> desires25     If we live by the Spirit, let us also walk” by </w:t>
+      </w:r>
+      <w:proofErr w:type="spellStart"/>
+      <w:r>
+        <w:rPr>
+          <w:rFonts w:ascii="Arial" w:hAnsi="Arial" w:cs="Arial"/>
+          <w:sz w:val="32"/>
+          <w:szCs w:val="32"/>
+        </w:rPr>
+        <w:t>thespirit</w:t>
+      </w:r>
+      <w:proofErr w:type="spellEnd"/>
+      <w:r>
+        <w:rPr>
+          <w:rFonts w:ascii="Arial" w:hAnsi="Arial" w:cs="Arial"/>
+          <w:sz w:val="32"/>
+          <w:szCs w:val="32"/>
+        </w:rPr>
+        <w:t>?</w:t>
       </w:r>
     </w:p>
     <w:p>
@@ -497,7 +623,16 @@
         <w:t>the text</w:t>
       </w:r>
       <w:r>
-        <w:t xml:space="preserve"> quickly for errors</w:t>
+        <w:t xml:space="preserve"> </w:t>
+      </w:r>
+      <w:r>
+        <w:t>out loud, watching</w:t>
+      </w:r>
+      <w:r>
+        <w:t xml:space="preserve"> for errors</w:t>
+      </w:r>
+      <w:r>
+        <w:t xml:space="preserve"> as you read</w:t>
       </w:r>
       <w:r>
         <w:t xml:space="preserve">. You can </w:t>
@@ -506,7 +641,10 @@
         <w:t xml:space="preserve">simply </w:t>
       </w:r>
       <w:r>
-        <w:t>circle them</w:t>
+        <w:t>circle the</w:t>
+      </w:r>
+      <w:r>
+        <w:t xml:space="preserve"> errors</w:t>
       </w:r>
       <w:r>
         <w:t>,</w:t>
@@ -515,7 +653,10 @@
         <w:t xml:space="preserve"> or </w:t>
       </w:r>
       <w:r>
-        <w:t xml:space="preserve">you can quickly write your </w:t>
+        <w:t>you</w:t>
+      </w:r>
+      <w:r>
+        <w:t xml:space="preserve"> can quickly write your </w:t>
       </w:r>
       <w:r>
         <w:t>suggest</w:t>
@@ -833,7 +974,17 @@
           <w:sz w:val="22"/>
           <w:szCs w:val="22"/>
         </w:rPr>
-        <w:t xml:space="preserve"> When the Sabbath day was over</w:t>
+        <w:t xml:space="preserve"> When the Sabbath day was </w:t>
+      </w:r>
+      <w:proofErr w:type="spellStart"/>
+      <w:proofErr w:type="gramStart"/>
+      <w:r>
+        <w:rPr>
+          <w:rFonts w:ascii="Arial" w:hAnsi="Arial" w:cs="Arial"/>
+          <w:sz w:val="22"/>
+          <w:szCs w:val="22"/>
+        </w:rPr>
+        <w:t>over</w:t>
       </w:r>
       <w:r>
         <w:rPr>
@@ -849,7 +1000,35 @@
           <w:sz w:val="22"/>
           <w:szCs w:val="22"/>
         </w:rPr>
-        <w:t xml:space="preserve">Mary Magdalene, mary the mother of </w:t>
+        <w:t>Mary</w:t>
+      </w:r>
+      <w:proofErr w:type="spellEnd"/>
+      <w:proofErr w:type="gramEnd"/>
+      <w:r>
+        <w:rPr>
+          <w:rFonts w:ascii="Arial" w:hAnsi="Arial" w:cs="Arial"/>
+          <w:sz w:val="22"/>
+          <w:szCs w:val="22"/>
+        </w:rPr>
+        <w:t xml:space="preserve"> Magdalene, </w:t>
+      </w:r>
+      <w:proofErr w:type="spellStart"/>
+      <w:r>
+        <w:rPr>
+          <w:rFonts w:ascii="Arial" w:hAnsi="Arial" w:cs="Arial"/>
+          <w:sz w:val="22"/>
+          <w:szCs w:val="22"/>
+        </w:rPr>
+        <w:t>mary</w:t>
+      </w:r>
+      <w:proofErr w:type="spellEnd"/>
+      <w:r>
+        <w:rPr>
+          <w:rFonts w:ascii="Arial" w:hAnsi="Arial" w:cs="Arial"/>
+          <w:sz w:val="22"/>
+          <w:szCs w:val="22"/>
+        </w:rPr>
+        <w:t xml:space="preserve"> the mother of </w:t>
       </w:r>
       <w:r>
         <w:rPr>
@@ -934,13 +1113,23 @@
         </w:rPr>
         <w:t xml:space="preserve"> They entered the tomb and saw a young man dressed in a white robe, sitting on the right side, and they were </w:t>
       </w:r>
-      <w:r>
-        <w:rPr>
-          <w:rFonts w:ascii="Arial" w:hAnsi="Arial" w:cs="Arial"/>
-          <w:sz w:val="22"/>
-          <w:szCs w:val="22"/>
-        </w:rPr>
-        <w:t xml:space="preserve">were </w:t>
+      <w:proofErr w:type="spellStart"/>
+      <w:r>
+        <w:rPr>
+          <w:rFonts w:ascii="Arial" w:hAnsi="Arial" w:cs="Arial"/>
+          <w:sz w:val="22"/>
+          <w:szCs w:val="22"/>
+        </w:rPr>
+        <w:t>were</w:t>
+      </w:r>
+      <w:proofErr w:type="spellEnd"/>
+      <w:r>
+        <w:rPr>
+          <w:rFonts w:ascii="Arial" w:hAnsi="Arial" w:cs="Arial"/>
+          <w:sz w:val="22"/>
+          <w:szCs w:val="22"/>
+        </w:rPr>
+        <w:t xml:space="preserve"> </w:t>
       </w:r>
       <w:r>
         <w:rPr>
@@ -975,7 +1164,25 @@
           <w:sz w:val="22"/>
           <w:szCs w:val="22"/>
         </w:rPr>
-        <w:t xml:space="preserve"> He said to them, "Do not be alarmed. you seek Jesus, the nazarene, who was crucified. He is risen He is not here. </w:t>
+        <w:t xml:space="preserve"> He said to them, "Do not be alarmed. you seek Jesus, the </w:t>
+      </w:r>
+      <w:proofErr w:type="spellStart"/>
+      <w:r>
+        <w:rPr>
+          <w:rFonts w:ascii="Arial" w:hAnsi="Arial" w:cs="Arial"/>
+          <w:sz w:val="22"/>
+          <w:szCs w:val="22"/>
+        </w:rPr>
+        <w:t>nazarene</w:t>
+      </w:r>
+      <w:proofErr w:type="spellEnd"/>
+      <w:r>
+        <w:rPr>
+          <w:rFonts w:ascii="Arial" w:hAnsi="Arial" w:cs="Arial"/>
+          <w:sz w:val="22"/>
+          <w:szCs w:val="22"/>
+        </w:rPr>
+        <w:t xml:space="preserve">, who was crucified. He is risen He is not here. </w:t>
       </w:r>
       <w:r>
         <w:rPr>
@@ -1023,7 +1230,16 @@
           <w:sz w:val="22"/>
           <w:szCs w:val="22"/>
         </w:rPr>
-        <w:t>alilee. There you will see him</w:t>
+        <w:t xml:space="preserve">alilee. There you will see </w:t>
+      </w:r>
+      <w:proofErr w:type="gramStart"/>
+      <w:r>
+        <w:rPr>
+          <w:rFonts w:ascii="Arial" w:hAnsi="Arial" w:cs="Arial"/>
+          <w:sz w:val="22"/>
+          <w:szCs w:val="22"/>
+        </w:rPr>
+        <w:t>him</w:t>
       </w:r>
       <w:r>
         <w:rPr>
@@ -1039,7 +1255,16 @@
           <w:sz w:val="22"/>
           <w:szCs w:val="22"/>
         </w:rPr>
-        <w:t>, just as he told you.'</w:t>
+        <w:t>,</w:t>
+      </w:r>
+      <w:proofErr w:type="gramEnd"/>
+      <w:r>
+        <w:rPr>
+          <w:rFonts w:ascii="Arial" w:hAnsi="Arial" w:cs="Arial"/>
+          <w:sz w:val="22"/>
+          <w:szCs w:val="22"/>
+        </w:rPr>
+        <w:t xml:space="preserve"> just as he told you.'</w:t>
       </w:r>
     </w:p>
     <w:p>
@@ -1066,7 +1291,16 @@
           <w:sz w:val="22"/>
           <w:szCs w:val="22"/>
         </w:rPr>
-        <w:t xml:space="preserve"> they went out and ran from the tomb; they were trembling and amazed. They said nothing to anyone because they were so afraid</w:t>
+        <w:t xml:space="preserve"> they went out and ran from the tomb; they were trembling and amazed. They said nothing to anyone because they were so </w:t>
+      </w:r>
+      <w:proofErr w:type="gramStart"/>
+      <w:r>
+        <w:rPr>
+          <w:rFonts w:ascii="Arial" w:hAnsi="Arial" w:cs="Arial"/>
+          <w:sz w:val="22"/>
+          <w:szCs w:val="22"/>
+        </w:rPr>
+        <w:t>afraid</w:t>
       </w:r>
       <w:r>
         <w:rPr>
@@ -1082,7 +1316,16 @@
           <w:sz w:val="22"/>
           <w:szCs w:val="22"/>
         </w:rPr>
-        <w:t xml:space="preserve">. </w:t>
+        <w:t>.</w:t>
+      </w:r>
+      <w:proofErr w:type="gramEnd"/>
+      <w:r>
+        <w:rPr>
+          <w:rFonts w:ascii="Arial" w:hAnsi="Arial" w:cs="Arial"/>
+          <w:sz w:val="22"/>
+          <w:szCs w:val="22"/>
+        </w:rPr>
+        <w:t xml:space="preserve"> </w:t>
       </w:r>
       <w:r>
         <w:rPr>
@@ -1099,7 +1342,16 @@
           <w:sz w:val="22"/>
           <w:szCs w:val="22"/>
         </w:rPr>
-        <w:t xml:space="preserve">  [Early on the first day of the week, after he arose, he appeared first to Mary</w:t>
+        <w:t xml:space="preserve">  [Early on the first day of the week, after he arose, he appeared first to </w:t>
+      </w:r>
+      <w:proofErr w:type="spellStart"/>
+      <w:r>
+        <w:rPr>
+          <w:rFonts w:ascii="Arial" w:hAnsi="Arial" w:cs="Arial"/>
+          <w:sz w:val="22"/>
+          <w:szCs w:val="22"/>
+        </w:rPr>
+        <w:t>Mary</w:t>
       </w:r>
       <w:r>
         <w:rPr>
@@ -1115,7 +1367,16 @@
           <w:sz w:val="22"/>
           <w:szCs w:val="22"/>
         </w:rPr>
-        <w:t>agdalene, from whom he had cast out seven demons.</w:t>
+        <w:t>agdalene</w:t>
+      </w:r>
+      <w:proofErr w:type="spellEnd"/>
+      <w:r>
+        <w:rPr>
+          <w:rFonts w:ascii="Arial" w:hAnsi="Arial" w:cs="Arial"/>
+          <w:sz w:val="22"/>
+          <w:szCs w:val="22"/>
+        </w:rPr>
+        <w:t>, from whom he had cast out seven demons.</w:t>
       </w:r>
       <w:r>
         <w:rPr>
@@ -1133,13 +1394,23 @@
         </w:rPr>
         <w:t xml:space="preserve"> She went and </w:t>
       </w:r>
-      <w:r>
-        <w:rPr>
-          <w:rFonts w:ascii="Arial" w:hAnsi="Arial" w:cs="Arial"/>
-          <w:sz w:val="22"/>
-          <w:szCs w:val="22"/>
-        </w:rPr>
-        <w:t xml:space="preserve">and </w:t>
+      <w:proofErr w:type="spellStart"/>
+      <w:r>
+        <w:rPr>
+          <w:rFonts w:ascii="Arial" w:hAnsi="Arial" w:cs="Arial"/>
+          <w:sz w:val="22"/>
+          <w:szCs w:val="22"/>
+        </w:rPr>
+        <w:t>and</w:t>
+      </w:r>
+      <w:proofErr w:type="spellEnd"/>
+      <w:r>
+        <w:rPr>
+          <w:rFonts w:ascii="Arial" w:hAnsi="Arial" w:cs="Arial"/>
+          <w:sz w:val="22"/>
+          <w:szCs w:val="22"/>
+        </w:rPr>
+        <w:t xml:space="preserve"> </w:t>
       </w:r>
       <w:r>
         <w:rPr>
@@ -1227,7 +1498,25 @@
           <w:sz w:val="22"/>
           <w:szCs w:val="22"/>
         </w:rPr>
-        <w:t xml:space="preserve"> After these things he appeared in a different form to to of them as they were walking out into the country. </w:t>
+        <w:t xml:space="preserve"> After these things he appeared in a different form to </w:t>
+      </w:r>
+      <w:proofErr w:type="spellStart"/>
+      <w:r>
+        <w:rPr>
+          <w:rFonts w:ascii="Arial" w:hAnsi="Arial" w:cs="Arial"/>
+          <w:sz w:val="22"/>
+          <w:szCs w:val="22"/>
+        </w:rPr>
+        <w:t>to</w:t>
+      </w:r>
+      <w:proofErr w:type="spellEnd"/>
+      <w:r>
+        <w:rPr>
+          <w:rFonts w:ascii="Arial" w:hAnsi="Arial" w:cs="Arial"/>
+          <w:sz w:val="22"/>
+          <w:szCs w:val="22"/>
+        </w:rPr>
+        <w:t xml:space="preserve"> of them as they were walking out into the country. </w:t>
       </w:r>
       <w:r>
         <w:rPr>
@@ -1272,6 +1561,7 @@
         </w:rPr>
         <w:t xml:space="preserve"> </w:t>
       </w:r>
+      <w:proofErr w:type="spellStart"/>
       <w:r>
         <w:rPr>
           <w:rFonts w:ascii="Arial" w:hAnsi="Arial" w:cs="Arial"/>
@@ -1286,7 +1576,25 @@
           <w:sz w:val="22"/>
           <w:szCs w:val="22"/>
         </w:rPr>
-        <w:t>esus later appeared to the eleven as they were reclining at the table</w:t>
+        <w:t>esus</w:t>
+      </w:r>
+      <w:proofErr w:type="spellEnd"/>
+      <w:r>
+        <w:rPr>
+          <w:rFonts w:ascii="Arial" w:hAnsi="Arial" w:cs="Arial"/>
+          <w:sz w:val="22"/>
+          <w:szCs w:val="22"/>
+        </w:rPr>
+        <w:t xml:space="preserve"> later appeared to the eleven as they were reclining at the </w:t>
+      </w:r>
+      <w:proofErr w:type="gramStart"/>
+      <w:r>
+        <w:rPr>
+          <w:rFonts w:ascii="Arial" w:hAnsi="Arial" w:cs="Arial"/>
+          <w:sz w:val="22"/>
+          <w:szCs w:val="22"/>
+        </w:rPr>
+        <w:t>table</w:t>
       </w:r>
       <w:r>
         <w:rPr>
@@ -1302,7 +1610,16 @@
           <w:sz w:val="22"/>
           <w:szCs w:val="22"/>
         </w:rPr>
-        <w:t xml:space="preserve">,and he rebuked them for their unbelief and </w:t>
+        <w:t>,and</w:t>
+      </w:r>
+      <w:proofErr w:type="gramEnd"/>
+      <w:r>
+        <w:rPr>
+          <w:rFonts w:ascii="Arial" w:hAnsi="Arial" w:cs="Arial"/>
+          <w:sz w:val="22"/>
+          <w:szCs w:val="22"/>
+        </w:rPr>
+        <w:t xml:space="preserve"> he rebuked them for their unbelief and </w:t>
       </w:r>
       <w:r>
         <w:rPr>
@@ -1351,7 +1668,27 @@
           <w:sz w:val="22"/>
           <w:szCs w:val="22"/>
         </w:rPr>
-        <w:t>go into all the world,and preach the gospel to the entire creation</w:t>
+        <w:t xml:space="preserve">go into all the </w:t>
+      </w:r>
+      <w:proofErr w:type="spellStart"/>
+      <w:proofErr w:type="gramStart"/>
+      <w:r>
+        <w:rPr>
+          <w:rFonts w:ascii="Arial" w:hAnsi="Arial" w:cs="Arial"/>
+          <w:sz w:val="22"/>
+          <w:szCs w:val="22"/>
+        </w:rPr>
+        <w:t>world,and</w:t>
+      </w:r>
+      <w:proofErr w:type="spellEnd"/>
+      <w:proofErr w:type="gramEnd"/>
+      <w:r>
+        <w:rPr>
+          <w:rFonts w:ascii="Arial" w:hAnsi="Arial" w:cs="Arial"/>
+          <w:sz w:val="22"/>
+          <w:szCs w:val="22"/>
+        </w:rPr>
+        <w:t xml:space="preserve"> preach the gospel to the entire creation</w:t>
       </w:r>
       <w:r>
         <w:rPr>
@@ -1384,7 +1721,25 @@
           <w:sz w:val="22"/>
           <w:szCs w:val="22"/>
         </w:rPr>
-        <w:t xml:space="preserve"> He who believes and is baptized will be saved, and hewho does not believe will be condemned. </w:t>
+        <w:t xml:space="preserve"> He who believes and is baptized will be saved, and </w:t>
+      </w:r>
+      <w:proofErr w:type="spellStart"/>
+      <w:r>
+        <w:rPr>
+          <w:rFonts w:ascii="Arial" w:hAnsi="Arial" w:cs="Arial"/>
+          <w:sz w:val="22"/>
+          <w:szCs w:val="22"/>
+        </w:rPr>
+        <w:t>hewho</w:t>
+      </w:r>
+      <w:proofErr w:type="spellEnd"/>
+      <w:r>
+        <w:rPr>
+          <w:rFonts w:ascii="Arial" w:hAnsi="Arial" w:cs="Arial"/>
+          <w:sz w:val="22"/>
+          <w:szCs w:val="22"/>
+        </w:rPr>
+        <w:t xml:space="preserve"> does not believe will be condemned. </w:t>
       </w:r>
       <w:r>
         <w:rPr>
@@ -1417,7 +1772,16 @@
           <w:sz w:val="22"/>
           <w:szCs w:val="22"/>
         </w:rPr>
-        <w:t>They will pick up snakes with their hands, and if they drink anything deadly, it will not hurt them</w:t>
+        <w:t xml:space="preserve">They will pick up snakes with their hands, and if they drink anything deadly, it will not hurt </w:t>
+      </w:r>
+      <w:proofErr w:type="gramStart"/>
+      <w:r>
+        <w:rPr>
+          <w:rFonts w:ascii="Arial" w:hAnsi="Arial" w:cs="Arial"/>
+          <w:sz w:val="22"/>
+          <w:szCs w:val="22"/>
+        </w:rPr>
+        <w:t>them</w:t>
       </w:r>
       <w:r>
         <w:rPr>
@@ -1433,15 +1797,34 @@
           <w:sz w:val="22"/>
           <w:szCs w:val="22"/>
         </w:rPr>
-        <w:t xml:space="preserve">.They will lay hands on the sick, and they will get </w:t>
-      </w:r>
-      <w:r>
-        <w:rPr>
-          <w:rFonts w:ascii="Arial" w:hAnsi="Arial" w:cs="Arial"/>
-          <w:sz w:val="22"/>
-          <w:szCs w:val="22"/>
-        </w:rPr>
-        <w:t xml:space="preserve">get </w:t>
+        <w:t>.They</w:t>
+      </w:r>
+      <w:proofErr w:type="gramEnd"/>
+      <w:r>
+        <w:rPr>
+          <w:rFonts w:ascii="Arial" w:hAnsi="Arial" w:cs="Arial"/>
+          <w:sz w:val="22"/>
+          <w:szCs w:val="22"/>
+        </w:rPr>
+        <w:t xml:space="preserve"> will lay hands on the sick, and they will get </w:t>
+      </w:r>
+      <w:proofErr w:type="spellStart"/>
+      <w:r>
+        <w:rPr>
+          <w:rFonts w:ascii="Arial" w:hAnsi="Arial" w:cs="Arial"/>
+          <w:sz w:val="22"/>
+          <w:szCs w:val="22"/>
+        </w:rPr>
+        <w:t>get</w:t>
+      </w:r>
+      <w:proofErr w:type="spellEnd"/>
+      <w:r>
+        <w:rPr>
+          <w:rFonts w:ascii="Arial" w:hAnsi="Arial" w:cs="Arial"/>
+          <w:sz w:val="22"/>
+          <w:szCs w:val="22"/>
+        </w:rPr>
+        <w:t xml:space="preserve"> </w:t>
       </w:r>
       <w:r>
         <w:rPr>
@@ -1478,6 +1861,7 @@
         </w:rPr>
         <w:t xml:space="preserve"> After the Lord </w:t>
       </w:r>
+      <w:proofErr w:type="spellStart"/>
       <w:r>
         <w:rPr>
           <w:rFonts w:ascii="Arial" w:hAnsi="Arial" w:cs="Arial"/>
@@ -1508,7 +1892,34 @@
           <w:sz w:val="22"/>
           <w:szCs w:val="22"/>
         </w:rPr>
-        <w:t xml:space="preserve">us had spoken to them, he was taken up into heaven and sat down at the right hand of god.  The disciples left and preached everywhere, while the </w:t>
+        <w:t>us</w:t>
+      </w:r>
+      <w:proofErr w:type="spellEnd"/>
+      <w:r>
+        <w:rPr>
+          <w:rFonts w:ascii="Arial" w:hAnsi="Arial" w:cs="Arial"/>
+          <w:sz w:val="22"/>
+          <w:szCs w:val="22"/>
+        </w:rPr>
+        <w:t xml:space="preserve"> had spoken to them, he was taken up into heaven and sat down at the right hand of </w:t>
+      </w:r>
+      <w:proofErr w:type="gramStart"/>
+      <w:r>
+        <w:rPr>
+          <w:rFonts w:ascii="Arial" w:hAnsi="Arial" w:cs="Arial"/>
+          <w:sz w:val="22"/>
+          <w:szCs w:val="22"/>
+        </w:rPr>
+        <w:t>god</w:t>
+      </w:r>
+      <w:proofErr w:type="gramEnd"/>
+      <w:r>
+        <w:rPr>
+          <w:rFonts w:ascii="Arial" w:hAnsi="Arial" w:cs="Arial"/>
+          <w:sz w:val="22"/>
+          <w:szCs w:val="22"/>
+        </w:rPr>
+        <w:t xml:space="preserve">.  The disciples left and preached everywhere, while the </w:t>
       </w:r>
       <w:r>
         <w:rPr>
@@ -1537,7 +1948,12 @@
       </w:pPr>
     </w:p>
     <w:sectPr>
-      <w:footerReference w:type="default" r:id="rId7"/>
+      <w:headerReference w:type="even" r:id="rId7"/>
+      <w:headerReference w:type="default" r:id="rId8"/>
+      <w:footerReference w:type="even" r:id="rId9"/>
+      <w:footerReference w:type="default" r:id="rId10"/>
+      <w:headerReference w:type="first" r:id="rId11"/>
+      <w:footerReference w:type="first" r:id="rId12"/>
       <w:pgSz w:w="12240" w:h="15840"/>
       <w:pgMar w:top="1440" w:right="1440" w:bottom="1440" w:left="1440" w:header="720" w:footer="720" w:gutter="0"/>
       <w:cols w:space="720"/>
@@ -1548,7 +1964,7 @@
 </file>
 
 <file path=word/endnotes.xml><?xml version="1.0" encoding="utf-8"?>
-<w:endnotes xmlns:wpc="http://schemas.microsoft.com/office/word/2010/wordprocessingCanvas" xmlns:cx="http://schemas.microsoft.com/office/drawing/2014/chartex" xmlns:cx1="http://schemas.microsoft.com/office/drawing/2015/9/8/chartex" xmlns:cx2="http://schemas.microsoft.com/office/drawing/2015/10/21/chartex" xmlns:cx3="http://schemas.microsoft.com/office/drawing/2016/5/9/chartex" xmlns:cx4="http://schemas.microsoft.com/office/drawing/2016/5/10/chartex" xmlns:cx5="http://schemas.microsoft.com/office/drawing/2016/5/11/chartex" xmlns:cx6="http://schemas.microsoft.com/office/drawing/2016/5/12/chartex" xmlns:cx7="http://schemas.microsoft.com/office/drawing/2016/5/13/chartex" xmlns:cx8="http://schemas.microsoft.com/office/drawing/2016/5/14/chartex" xmlns:mc="http://schemas.openxmlformats.org/markup-compatibility/2006" xmlns:aink="http://schemas.microsoft.com/office/drawing/2016/ink" xmlns:am3d="http://schemas.microsoft.com/office/drawing/2017/model3d" xmlns:o="urn:schemas-microsoft-com:office:office" xmlns:oel="http://schemas.microsoft.com/office/2019/extlst" xmlns:r="http://schemas.openxmlformats.org/officeDocument/2006/relationships" xmlns:m="http://schemas.openxmlformats.org/officeDocument/2006/math" xmlns:v="urn:schemas-microsoft-com:vml" xmlns:wp14="http://schemas.microsoft.com/office/word/2010/wordprocessingDrawing" xmlns:wp="http://schemas.openxmlformats.org/drawingml/2006/wordprocessingDrawing" xmlns:w10="urn:schemas-microsoft-com:office:word" xmlns:w="http://schemas.openxmlformats.org/wordprocessingml/2006/main" xmlns:w14="http://schemas.microsoft.com/office/word/2010/wordml" xmlns:w15="http://schemas.microsoft.com/office/word/2012/wordml" xmlns:w16cex="http://schemas.microsoft.com/office/word/2018/wordml/cex" xmlns:w16cid="http://schemas.microsoft.com/office/word/2016/wordml/cid" xmlns:w16="http://schemas.microsoft.com/office/word/2018/wordml" xmlns:w16du="http://schemas.microsoft.com/office/word/2023/wordml/word16du" xmlns:w16sdtdh="http://schemas.microsoft.com/office/word/2020/wordml/sdtdatahash" xmlns:w16se="http://schemas.microsoft.com/office/word/2015/wordml/symex" xmlns:wpg="http://schemas.microsoft.com/office/word/2010/wordprocessingGroup" xmlns:wpi="http://schemas.microsoft.com/office/word/2010/wordprocessingInk" xmlns:wne="http://schemas.microsoft.com/office/word/2006/wordml" xmlns:wps="http://schemas.microsoft.com/office/word/2010/wordprocessingShape" mc:Ignorable="w14 w15 w16se w16cid w16 w16cex w16sdtdh w16du wp14">
+<w:endnotes xmlns:wpc="http://schemas.microsoft.com/office/word/2010/wordprocessingCanvas" xmlns:cx="http://schemas.microsoft.com/office/drawing/2014/chartex" xmlns:cx1="http://schemas.microsoft.com/office/drawing/2015/9/8/chartex" xmlns:cx2="http://schemas.microsoft.com/office/drawing/2015/10/21/chartex" xmlns:cx3="http://schemas.microsoft.com/office/drawing/2016/5/9/chartex" xmlns:cx4="http://schemas.microsoft.com/office/drawing/2016/5/10/chartex" xmlns:cx5="http://schemas.microsoft.com/office/drawing/2016/5/11/chartex" xmlns:cx6="http://schemas.microsoft.com/office/drawing/2016/5/12/chartex" xmlns:cx7="http://schemas.microsoft.com/office/drawing/2016/5/13/chartex" xmlns:cx8="http://schemas.microsoft.com/office/drawing/2016/5/14/chartex" xmlns:mc="http://schemas.openxmlformats.org/markup-compatibility/2006" xmlns:aink="http://schemas.microsoft.com/office/drawing/2016/ink" xmlns:am3d="http://schemas.microsoft.com/office/drawing/2017/model3d" xmlns:o="urn:schemas-microsoft-com:office:office" xmlns:oel="http://schemas.microsoft.com/office/2019/extlst" xmlns:r="http://schemas.openxmlformats.org/officeDocument/2006/relationships" xmlns:m="http://schemas.openxmlformats.org/officeDocument/2006/math" xmlns:v="urn:schemas-microsoft-com:vml" xmlns:wp14="http://schemas.microsoft.com/office/word/2010/wordprocessingDrawing" xmlns:wp="http://schemas.openxmlformats.org/drawingml/2006/wordprocessingDrawing" xmlns:w10="urn:schemas-microsoft-com:office:word" xmlns:w="http://schemas.openxmlformats.org/wordprocessingml/2006/main" xmlns:w14="http://schemas.microsoft.com/office/word/2010/wordml" xmlns:w15="http://schemas.microsoft.com/office/word/2012/wordml" xmlns:w16cex="http://schemas.microsoft.com/office/word/2018/wordml/cex" xmlns:w16cid="http://schemas.microsoft.com/office/word/2016/wordml/cid" xmlns:w16="http://schemas.microsoft.com/office/word/2018/wordml" xmlns:w16du="http://schemas.microsoft.com/office/word/2023/wordml/word16du" xmlns:w16sdtdh="http://schemas.microsoft.com/office/word/2020/wordml/sdtdatahash" xmlns:w16sdtfl="http://schemas.microsoft.com/office/word/2024/wordml/sdtformatlock" xmlns:w16se="http://schemas.microsoft.com/office/word/2015/wordml/symex" xmlns:wpg="http://schemas.microsoft.com/office/word/2010/wordprocessingGroup" xmlns:wpi="http://schemas.microsoft.com/office/word/2010/wordprocessingInk" xmlns:wne="http://schemas.microsoft.com/office/word/2006/wordml" xmlns:wps="http://schemas.microsoft.com/office/word/2010/wordprocessingShape" mc:Ignorable="w14 w15 w16se w16cid w16 w16cex w16sdtdh w16sdtfl w16du wp14">
   <w:endnote w:type="separator" w:id="-1">
     <w:p>
       <w:pPr>
@@ -1573,7 +1989,17 @@
 </file>
 
 <file path=word/footer1.xml><?xml version="1.0" encoding="utf-8"?>
-<w:ftr xmlns:wpc="http://schemas.microsoft.com/office/word/2010/wordprocessingCanvas" xmlns:cx="http://schemas.microsoft.com/office/drawing/2014/chartex" xmlns:cx1="http://schemas.microsoft.com/office/drawing/2015/9/8/chartex" xmlns:cx2="http://schemas.microsoft.com/office/drawing/2015/10/21/chartex" xmlns:cx3="http://schemas.microsoft.com/office/drawing/2016/5/9/chartex" xmlns:cx4="http://schemas.microsoft.com/office/drawing/2016/5/10/chartex" xmlns:cx5="http://schemas.microsoft.com/office/drawing/2016/5/11/chartex" xmlns:cx6="http://schemas.microsoft.com/office/drawing/2016/5/12/chartex" xmlns:cx7="http://schemas.microsoft.com/office/drawing/2016/5/13/chartex" xmlns:cx8="http://schemas.microsoft.com/office/drawing/2016/5/14/chartex" xmlns:mc="http://schemas.openxmlformats.org/markup-compatibility/2006" xmlns:aink="http://schemas.microsoft.com/office/drawing/2016/ink" xmlns:am3d="http://schemas.microsoft.com/office/drawing/2017/model3d" xmlns:o="urn:schemas-microsoft-com:office:office" xmlns:oel="http://schemas.microsoft.com/office/2019/extlst" xmlns:r="http://schemas.openxmlformats.org/officeDocument/2006/relationships" xmlns:m="http://schemas.openxmlformats.org/officeDocument/2006/math" xmlns:v="urn:schemas-microsoft-com:vml" xmlns:wp14="http://schemas.microsoft.com/office/word/2010/wordprocessingDrawing" xmlns:wp="http://schemas.openxmlformats.org/drawingml/2006/wordprocessingDrawing" xmlns:w10="urn:schemas-microsoft-com:office:word" xmlns:w="http://schemas.openxmlformats.org/wordprocessingml/2006/main" xmlns:w14="http://schemas.microsoft.com/office/word/2010/wordml" xmlns:w15="http://schemas.microsoft.com/office/word/2012/wordml" xmlns:w16cex="http://schemas.microsoft.com/office/word/2018/wordml/cex" xmlns:w16cid="http://schemas.microsoft.com/office/word/2016/wordml/cid" xmlns:w16="http://schemas.microsoft.com/office/word/2018/wordml" xmlns:w16du="http://schemas.microsoft.com/office/word/2023/wordml/word16du" xmlns:w16sdtdh="http://schemas.microsoft.com/office/word/2020/wordml/sdtdatahash" xmlns:w16se="http://schemas.microsoft.com/office/word/2015/wordml/symex" xmlns:wpg="http://schemas.microsoft.com/office/word/2010/wordprocessingGroup" xmlns:wpi="http://schemas.microsoft.com/office/word/2010/wordprocessingInk" xmlns:wne="http://schemas.microsoft.com/office/word/2006/wordml" xmlns:wps="http://schemas.microsoft.com/office/word/2010/wordprocessingShape" mc:Ignorable="w14 w15 w16se w16cid w16 w16cex w16sdtdh w16du wp14">
+<w:ftr xmlns:wpc="http://schemas.microsoft.com/office/word/2010/wordprocessingCanvas" xmlns:cx="http://schemas.microsoft.com/office/drawing/2014/chartex" xmlns:cx1="http://schemas.microsoft.com/office/drawing/2015/9/8/chartex" xmlns:cx2="http://schemas.microsoft.com/office/drawing/2015/10/21/chartex" xmlns:cx3="http://schemas.microsoft.com/office/drawing/2016/5/9/chartex" xmlns:cx4="http://schemas.microsoft.com/office/drawing/2016/5/10/chartex" xmlns:cx5="http://schemas.microsoft.com/office/drawing/2016/5/11/chartex" xmlns:cx6="http://schemas.microsoft.com/office/drawing/2016/5/12/chartex" xmlns:cx7="http://schemas.microsoft.com/office/drawing/2016/5/13/chartex" xmlns:cx8="http://schemas.microsoft.com/office/drawing/2016/5/14/chartex" xmlns:mc="http://schemas.openxmlformats.org/markup-compatibility/2006" xmlns:aink="http://schemas.microsoft.com/office/drawing/2016/ink" xmlns:am3d="http://schemas.microsoft.com/office/drawing/2017/model3d" xmlns:o="urn:schemas-microsoft-com:office:office" xmlns:oel="http://schemas.microsoft.com/office/2019/extlst" xmlns:r="http://schemas.openxmlformats.org/officeDocument/2006/relationships" xmlns:m="http://schemas.openxmlformats.org/officeDocument/2006/math" xmlns:v="urn:schemas-microsoft-com:vml" xmlns:wp14="http://schemas.microsoft.com/office/word/2010/wordprocessingDrawing" xmlns:wp="http://schemas.openxmlformats.org/drawingml/2006/wordprocessingDrawing" xmlns:w10="urn:schemas-microsoft-com:office:word" xmlns:w="http://schemas.openxmlformats.org/wordprocessingml/2006/main" xmlns:w14="http://schemas.microsoft.com/office/word/2010/wordml" xmlns:w15="http://schemas.microsoft.com/office/word/2012/wordml" xmlns:w16cex="http://schemas.microsoft.com/office/word/2018/wordml/cex" xmlns:w16cid="http://schemas.microsoft.com/office/word/2016/wordml/cid" xmlns:w16="http://schemas.microsoft.com/office/word/2018/wordml" xmlns:w16du="http://schemas.microsoft.com/office/word/2023/wordml/word16du" xmlns:w16sdtdh="http://schemas.microsoft.com/office/word/2020/wordml/sdtdatahash" xmlns:w16sdtfl="http://schemas.microsoft.com/office/word/2024/wordml/sdtformatlock" xmlns:w16se="http://schemas.microsoft.com/office/word/2015/wordml/symex" xmlns:wpg="http://schemas.microsoft.com/office/word/2010/wordprocessingGroup" xmlns:wpi="http://schemas.microsoft.com/office/word/2010/wordprocessingInk" xmlns:wne="http://schemas.microsoft.com/office/word/2006/wordml" xmlns:wps="http://schemas.microsoft.com/office/word/2010/wordprocessingShape" mc:Ignorable="w14 w15 w16se w16cid w16 w16cex w16sdtdh w16sdtfl w16du wp14">
+  <w:p>
+    <w:pPr>
+      <w:pStyle w:val="Footer"/>
+    </w:pPr>
+  </w:p>
+</w:ftr>
+</file>
+
+<file path=word/footer2.xml><?xml version="1.0" encoding="utf-8"?>
+<w:ftr xmlns:wpc="http://schemas.microsoft.com/office/word/2010/wordprocessingCanvas" xmlns:cx="http://schemas.microsoft.com/office/drawing/2014/chartex" xmlns:cx1="http://schemas.microsoft.com/office/drawing/2015/9/8/chartex" xmlns:cx2="http://schemas.microsoft.com/office/drawing/2015/10/21/chartex" xmlns:cx3="http://schemas.microsoft.com/office/drawing/2016/5/9/chartex" xmlns:cx4="http://schemas.microsoft.com/office/drawing/2016/5/10/chartex" xmlns:cx5="http://schemas.microsoft.com/office/drawing/2016/5/11/chartex" xmlns:cx6="http://schemas.microsoft.com/office/drawing/2016/5/12/chartex" xmlns:cx7="http://schemas.microsoft.com/office/drawing/2016/5/13/chartex" xmlns:cx8="http://schemas.microsoft.com/office/drawing/2016/5/14/chartex" xmlns:mc="http://schemas.openxmlformats.org/markup-compatibility/2006" xmlns:aink="http://schemas.microsoft.com/office/drawing/2016/ink" xmlns:am3d="http://schemas.microsoft.com/office/drawing/2017/model3d" xmlns:o="urn:schemas-microsoft-com:office:office" xmlns:oel="http://schemas.microsoft.com/office/2019/extlst" xmlns:r="http://schemas.openxmlformats.org/officeDocument/2006/relationships" xmlns:m="http://schemas.openxmlformats.org/officeDocument/2006/math" xmlns:v="urn:schemas-microsoft-com:vml" xmlns:wp14="http://schemas.microsoft.com/office/word/2010/wordprocessingDrawing" xmlns:wp="http://schemas.openxmlformats.org/drawingml/2006/wordprocessingDrawing" xmlns:w10="urn:schemas-microsoft-com:office:word" xmlns:w="http://schemas.openxmlformats.org/wordprocessingml/2006/main" xmlns:w14="http://schemas.microsoft.com/office/word/2010/wordml" xmlns:w15="http://schemas.microsoft.com/office/word/2012/wordml" xmlns:w16cex="http://schemas.microsoft.com/office/word/2018/wordml/cex" xmlns:w16cid="http://schemas.microsoft.com/office/word/2016/wordml/cid" xmlns:w16="http://schemas.microsoft.com/office/word/2018/wordml" xmlns:w16du="http://schemas.microsoft.com/office/word/2023/wordml/word16du" xmlns:w16sdtdh="http://schemas.microsoft.com/office/word/2020/wordml/sdtdatahash" xmlns:w16sdtfl="http://schemas.microsoft.com/office/word/2024/wordml/sdtformatlock" xmlns:w16se="http://schemas.microsoft.com/office/word/2015/wordml/symex" xmlns:wpg="http://schemas.microsoft.com/office/word/2010/wordprocessingGroup" xmlns:wpi="http://schemas.microsoft.com/office/word/2010/wordprocessingInk" xmlns:wne="http://schemas.microsoft.com/office/word/2006/wordml" xmlns:wps="http://schemas.microsoft.com/office/word/2010/wordprocessingShape" mc:Ignorable="w14 w15 w16se w16cid w16 w16cex w16sdtdh w16sdtfl w16du wp14">
   <w:p>
     <w:pPr>
       <w:pStyle w:val="Footer"/>
@@ -1588,20 +2014,30 @@
       <w:t>/</w:t>
     </w:r>
     <w:r>
-      <w:t>1</w:t>
+      <w:t>29</w:t>
     </w:r>
     <w:r>
-      <w:t>6</w:t>
+      <w:t>/202</w:t>
     </w:r>
     <w:r>
-      <w:t>/2024</w:t>
+      <w:t>5</w:t>
     </w:r>
   </w:p>
 </w:ftr>
 </file>
 
+<file path=word/footer3.xml><?xml version="1.0" encoding="utf-8"?>
+<w:ftr xmlns:wpc="http://schemas.microsoft.com/office/word/2010/wordprocessingCanvas" xmlns:cx="http://schemas.microsoft.com/office/drawing/2014/chartex" xmlns:cx1="http://schemas.microsoft.com/office/drawing/2015/9/8/chartex" xmlns:cx2="http://schemas.microsoft.com/office/drawing/2015/10/21/chartex" xmlns:cx3="http://schemas.microsoft.com/office/drawing/2016/5/9/chartex" xmlns:cx4="http://schemas.microsoft.com/office/drawing/2016/5/10/chartex" xmlns:cx5="http://schemas.microsoft.com/office/drawing/2016/5/11/chartex" xmlns:cx6="http://schemas.microsoft.com/office/drawing/2016/5/12/chartex" xmlns:cx7="http://schemas.microsoft.com/office/drawing/2016/5/13/chartex" xmlns:cx8="http://schemas.microsoft.com/office/drawing/2016/5/14/chartex" xmlns:mc="http://schemas.openxmlformats.org/markup-compatibility/2006" xmlns:aink="http://schemas.microsoft.com/office/drawing/2016/ink" xmlns:am3d="http://schemas.microsoft.com/office/drawing/2017/model3d" xmlns:o="urn:schemas-microsoft-com:office:office" xmlns:oel="http://schemas.microsoft.com/office/2019/extlst" xmlns:r="http://schemas.openxmlformats.org/officeDocument/2006/relationships" xmlns:m="http://schemas.openxmlformats.org/officeDocument/2006/math" xmlns:v="urn:schemas-microsoft-com:vml" xmlns:wp14="http://schemas.microsoft.com/office/word/2010/wordprocessingDrawing" xmlns:wp="http://schemas.openxmlformats.org/drawingml/2006/wordprocessingDrawing" xmlns:w10="urn:schemas-microsoft-com:office:word" xmlns:w="http://schemas.openxmlformats.org/wordprocessingml/2006/main" xmlns:w14="http://schemas.microsoft.com/office/word/2010/wordml" xmlns:w15="http://schemas.microsoft.com/office/word/2012/wordml" xmlns:w16cex="http://schemas.microsoft.com/office/word/2018/wordml/cex" xmlns:w16cid="http://schemas.microsoft.com/office/word/2016/wordml/cid" xmlns:w16="http://schemas.microsoft.com/office/word/2018/wordml" xmlns:w16du="http://schemas.microsoft.com/office/word/2023/wordml/word16du" xmlns:w16sdtdh="http://schemas.microsoft.com/office/word/2020/wordml/sdtdatahash" xmlns:w16sdtfl="http://schemas.microsoft.com/office/word/2024/wordml/sdtformatlock" xmlns:w16se="http://schemas.microsoft.com/office/word/2015/wordml/symex" xmlns:wpg="http://schemas.microsoft.com/office/word/2010/wordprocessingGroup" xmlns:wpi="http://schemas.microsoft.com/office/word/2010/wordprocessingInk" xmlns:wne="http://schemas.microsoft.com/office/word/2006/wordml" xmlns:wps="http://schemas.microsoft.com/office/word/2010/wordprocessingShape" mc:Ignorable="w14 w15 w16se w16cid w16 w16cex w16sdtdh w16sdtfl w16du wp14">
+  <w:p>
+    <w:pPr>
+      <w:pStyle w:val="Footer"/>
+    </w:pPr>
+  </w:p>
+</w:ftr>
+</file>
+
 <file path=word/footnotes.xml><?xml version="1.0" encoding="utf-8"?>
-<w:footnotes xmlns:wpc="http://schemas.microsoft.com/office/word/2010/wordprocessingCanvas" xmlns:cx="http://schemas.microsoft.com/office/drawing/2014/chartex" xmlns:cx1="http://schemas.microsoft.com/office/drawing/2015/9/8/chartex" xmlns:cx2="http://schemas.microsoft.com/office/drawing/2015/10/21/chartex" xmlns:cx3="http://schemas.microsoft.com/office/drawing/2016/5/9/chartex" xmlns:cx4="http://schemas.microsoft.com/office/drawing/2016/5/10/chartex" xmlns:cx5="http://schemas.microsoft.com/office/drawing/2016/5/11/chartex" xmlns:cx6="http://schemas.microsoft.com/office/drawing/2016/5/12/chartex" xmlns:cx7="http://schemas.microsoft.com/office/drawing/2016/5/13/chartex" xmlns:cx8="http://schemas.microsoft.com/office/drawing/2016/5/14/chartex" xmlns:mc="http://schemas.openxmlformats.org/markup-compatibility/2006" xmlns:aink="http://schemas.microsoft.com/office/drawing/2016/ink" xmlns:am3d="http://schemas.microsoft.com/office/drawing/2017/model3d" xmlns:o="urn:schemas-microsoft-com:office:office" xmlns:oel="http://schemas.microsoft.com/office/2019/extlst" xmlns:r="http://schemas.openxmlformats.org/officeDocument/2006/relationships" xmlns:m="http://schemas.openxmlformats.org/officeDocument/2006/math" xmlns:v="urn:schemas-microsoft-com:vml" xmlns:wp14="http://schemas.microsoft.com/office/word/2010/wordprocessingDrawing" xmlns:wp="http://schemas.openxmlformats.org/drawingml/2006/wordprocessingDrawing" xmlns:w10="urn:schemas-microsoft-com:office:word" xmlns:w="http://schemas.openxmlformats.org/wordprocessingml/2006/main" xmlns:w14="http://schemas.microsoft.com/office/word/2010/wordml" xmlns:w15="http://schemas.microsoft.com/office/word/2012/wordml" xmlns:w16cex="http://schemas.microsoft.com/office/word/2018/wordml/cex" xmlns:w16cid="http://schemas.microsoft.com/office/word/2016/wordml/cid" xmlns:w16="http://schemas.microsoft.com/office/word/2018/wordml" xmlns:w16du="http://schemas.microsoft.com/office/word/2023/wordml/word16du" xmlns:w16sdtdh="http://schemas.microsoft.com/office/word/2020/wordml/sdtdatahash" xmlns:w16se="http://schemas.microsoft.com/office/word/2015/wordml/symex" xmlns:wpg="http://schemas.microsoft.com/office/word/2010/wordprocessingGroup" xmlns:wpi="http://schemas.microsoft.com/office/word/2010/wordprocessingInk" xmlns:wne="http://schemas.microsoft.com/office/word/2006/wordml" xmlns:wps="http://schemas.microsoft.com/office/word/2010/wordprocessingShape" mc:Ignorable="w14 w15 w16se w16cid w16 w16cex w16sdtdh w16du wp14">
+<w:footnotes xmlns:wpc="http://schemas.microsoft.com/office/word/2010/wordprocessingCanvas" xmlns:cx="http://schemas.microsoft.com/office/drawing/2014/chartex" xmlns:cx1="http://schemas.microsoft.com/office/drawing/2015/9/8/chartex" xmlns:cx2="http://schemas.microsoft.com/office/drawing/2015/10/21/chartex" xmlns:cx3="http://schemas.microsoft.com/office/drawing/2016/5/9/chartex" xmlns:cx4="http://schemas.microsoft.com/office/drawing/2016/5/10/chartex" xmlns:cx5="http://schemas.microsoft.com/office/drawing/2016/5/11/chartex" xmlns:cx6="http://schemas.microsoft.com/office/drawing/2016/5/12/chartex" xmlns:cx7="http://schemas.microsoft.com/office/drawing/2016/5/13/chartex" xmlns:cx8="http://schemas.microsoft.com/office/drawing/2016/5/14/chartex" xmlns:mc="http://schemas.openxmlformats.org/markup-compatibility/2006" xmlns:aink="http://schemas.microsoft.com/office/drawing/2016/ink" xmlns:am3d="http://schemas.microsoft.com/office/drawing/2017/model3d" xmlns:o="urn:schemas-microsoft-com:office:office" xmlns:oel="http://schemas.microsoft.com/office/2019/extlst" xmlns:r="http://schemas.openxmlformats.org/officeDocument/2006/relationships" xmlns:m="http://schemas.openxmlformats.org/officeDocument/2006/math" xmlns:v="urn:schemas-microsoft-com:vml" xmlns:wp14="http://schemas.microsoft.com/office/word/2010/wordprocessingDrawing" xmlns:wp="http://schemas.openxmlformats.org/drawingml/2006/wordprocessingDrawing" xmlns:w10="urn:schemas-microsoft-com:office:word" xmlns:w="http://schemas.openxmlformats.org/wordprocessingml/2006/main" xmlns:w14="http://schemas.microsoft.com/office/word/2010/wordml" xmlns:w15="http://schemas.microsoft.com/office/word/2012/wordml" xmlns:w16cex="http://schemas.microsoft.com/office/word/2018/wordml/cex" xmlns:w16cid="http://schemas.microsoft.com/office/word/2016/wordml/cid" xmlns:w16="http://schemas.microsoft.com/office/word/2018/wordml" xmlns:w16du="http://schemas.microsoft.com/office/word/2023/wordml/word16du" xmlns:w16sdtdh="http://schemas.microsoft.com/office/word/2020/wordml/sdtdatahash" xmlns:w16sdtfl="http://schemas.microsoft.com/office/word/2024/wordml/sdtformatlock" xmlns:w16se="http://schemas.microsoft.com/office/word/2015/wordml/symex" xmlns:wpg="http://schemas.microsoft.com/office/word/2010/wordprocessingGroup" xmlns:wpi="http://schemas.microsoft.com/office/word/2010/wordprocessingInk" xmlns:wne="http://schemas.microsoft.com/office/word/2006/wordml" xmlns:wps="http://schemas.microsoft.com/office/word/2010/wordprocessingShape" mc:Ignorable="w14 w15 w16se w16cid w16 w16cex w16sdtdh w16sdtfl w16du wp14">
   <w:footnote w:type="separator" w:id="-1">
     <w:p>
       <w:pPr>
@@ -1625,8 +2061,38 @@
 </w:footnotes>
 </file>
 
+<file path=word/header1.xml><?xml version="1.0" encoding="utf-8"?>
+<w:hdr xmlns:wpc="http://schemas.microsoft.com/office/word/2010/wordprocessingCanvas" xmlns:cx="http://schemas.microsoft.com/office/drawing/2014/chartex" xmlns:cx1="http://schemas.microsoft.com/office/drawing/2015/9/8/chartex" xmlns:cx2="http://schemas.microsoft.com/office/drawing/2015/10/21/chartex" xmlns:cx3="http://schemas.microsoft.com/office/drawing/2016/5/9/chartex" xmlns:cx4="http://schemas.microsoft.com/office/drawing/2016/5/10/chartex" xmlns:cx5="http://schemas.microsoft.com/office/drawing/2016/5/11/chartex" xmlns:cx6="http://schemas.microsoft.com/office/drawing/2016/5/12/chartex" xmlns:cx7="http://schemas.microsoft.com/office/drawing/2016/5/13/chartex" xmlns:cx8="http://schemas.microsoft.com/office/drawing/2016/5/14/chartex" xmlns:mc="http://schemas.openxmlformats.org/markup-compatibility/2006" xmlns:aink="http://schemas.microsoft.com/office/drawing/2016/ink" xmlns:am3d="http://schemas.microsoft.com/office/drawing/2017/model3d" xmlns:o="urn:schemas-microsoft-com:office:office" xmlns:oel="http://schemas.microsoft.com/office/2019/extlst" xmlns:r="http://schemas.openxmlformats.org/officeDocument/2006/relationships" xmlns:m="http://schemas.openxmlformats.org/officeDocument/2006/math" xmlns:v="urn:schemas-microsoft-com:vml" xmlns:wp14="http://schemas.microsoft.com/office/word/2010/wordprocessingDrawing" xmlns:wp="http://schemas.openxmlformats.org/drawingml/2006/wordprocessingDrawing" xmlns:w10="urn:schemas-microsoft-com:office:word" xmlns:w="http://schemas.openxmlformats.org/wordprocessingml/2006/main" xmlns:w14="http://schemas.microsoft.com/office/word/2010/wordml" xmlns:w15="http://schemas.microsoft.com/office/word/2012/wordml" xmlns:w16cex="http://schemas.microsoft.com/office/word/2018/wordml/cex" xmlns:w16cid="http://schemas.microsoft.com/office/word/2016/wordml/cid" xmlns:w16="http://schemas.microsoft.com/office/word/2018/wordml" xmlns:w16du="http://schemas.microsoft.com/office/word/2023/wordml/word16du" xmlns:w16sdtdh="http://schemas.microsoft.com/office/word/2020/wordml/sdtdatahash" xmlns:w16sdtfl="http://schemas.microsoft.com/office/word/2024/wordml/sdtformatlock" xmlns:w16se="http://schemas.microsoft.com/office/word/2015/wordml/symex" xmlns:wpg="http://schemas.microsoft.com/office/word/2010/wordprocessingGroup" xmlns:wpi="http://schemas.microsoft.com/office/word/2010/wordprocessingInk" xmlns:wne="http://schemas.microsoft.com/office/word/2006/wordml" xmlns:wps="http://schemas.microsoft.com/office/word/2010/wordprocessingShape" mc:Ignorable="w14 w15 w16se w16cid w16 w16cex w16sdtdh w16sdtfl w16du wp14">
+  <w:p>
+    <w:pPr>
+      <w:pStyle w:val="Header"/>
+    </w:pPr>
+  </w:p>
+</w:hdr>
+</file>
+
+<file path=word/header2.xml><?xml version="1.0" encoding="utf-8"?>
+<w:hdr xmlns:wpc="http://schemas.microsoft.com/office/word/2010/wordprocessingCanvas" xmlns:cx="http://schemas.microsoft.com/office/drawing/2014/chartex" xmlns:cx1="http://schemas.microsoft.com/office/drawing/2015/9/8/chartex" xmlns:cx2="http://schemas.microsoft.com/office/drawing/2015/10/21/chartex" xmlns:cx3="http://schemas.microsoft.com/office/drawing/2016/5/9/chartex" xmlns:cx4="http://schemas.microsoft.com/office/drawing/2016/5/10/chartex" xmlns:cx5="http://schemas.microsoft.com/office/drawing/2016/5/11/chartex" xmlns:cx6="http://schemas.microsoft.com/office/drawing/2016/5/12/chartex" xmlns:cx7="http://schemas.microsoft.com/office/drawing/2016/5/13/chartex" xmlns:cx8="http://schemas.microsoft.com/office/drawing/2016/5/14/chartex" xmlns:mc="http://schemas.openxmlformats.org/markup-compatibility/2006" xmlns:aink="http://schemas.microsoft.com/office/drawing/2016/ink" xmlns:am3d="http://schemas.microsoft.com/office/drawing/2017/model3d" xmlns:o="urn:schemas-microsoft-com:office:office" xmlns:oel="http://schemas.microsoft.com/office/2019/extlst" xmlns:r="http://schemas.openxmlformats.org/officeDocument/2006/relationships" xmlns:m="http://schemas.openxmlformats.org/officeDocument/2006/math" xmlns:v="urn:schemas-microsoft-com:vml" xmlns:wp14="http://schemas.microsoft.com/office/word/2010/wordprocessingDrawing" xmlns:wp="http://schemas.openxmlformats.org/drawingml/2006/wordprocessingDrawing" xmlns:w10="urn:schemas-microsoft-com:office:word" xmlns:w="http://schemas.openxmlformats.org/wordprocessingml/2006/main" xmlns:w14="http://schemas.microsoft.com/office/word/2010/wordml" xmlns:w15="http://schemas.microsoft.com/office/word/2012/wordml" xmlns:w16cex="http://schemas.microsoft.com/office/word/2018/wordml/cex" xmlns:w16cid="http://schemas.microsoft.com/office/word/2016/wordml/cid" xmlns:w16="http://schemas.microsoft.com/office/word/2018/wordml" xmlns:w16du="http://schemas.microsoft.com/office/word/2023/wordml/word16du" xmlns:w16sdtdh="http://schemas.microsoft.com/office/word/2020/wordml/sdtdatahash" xmlns:w16sdtfl="http://schemas.microsoft.com/office/word/2024/wordml/sdtformatlock" xmlns:w16se="http://schemas.microsoft.com/office/word/2015/wordml/symex" xmlns:wpg="http://schemas.microsoft.com/office/word/2010/wordprocessingGroup" xmlns:wpi="http://schemas.microsoft.com/office/word/2010/wordprocessingInk" xmlns:wne="http://schemas.microsoft.com/office/word/2006/wordml" xmlns:wps="http://schemas.microsoft.com/office/word/2010/wordprocessingShape" mc:Ignorable="w14 w15 w16se w16cid w16 w16cex w16sdtdh w16sdtfl w16du wp14">
+  <w:p>
+    <w:pPr>
+      <w:pStyle w:val="Header"/>
+    </w:pPr>
+  </w:p>
+</w:hdr>
+</file>
+
+<file path=word/header3.xml><?xml version="1.0" encoding="utf-8"?>
+<w:hdr xmlns:wpc="http://schemas.microsoft.com/office/word/2010/wordprocessingCanvas" xmlns:cx="http://schemas.microsoft.com/office/drawing/2014/chartex" xmlns:cx1="http://schemas.microsoft.com/office/drawing/2015/9/8/chartex" xmlns:cx2="http://schemas.microsoft.com/office/drawing/2015/10/21/chartex" xmlns:cx3="http://schemas.microsoft.com/office/drawing/2016/5/9/chartex" xmlns:cx4="http://schemas.microsoft.com/office/drawing/2016/5/10/chartex" xmlns:cx5="http://schemas.microsoft.com/office/drawing/2016/5/11/chartex" xmlns:cx6="http://schemas.microsoft.com/office/drawing/2016/5/12/chartex" xmlns:cx7="http://schemas.microsoft.com/office/drawing/2016/5/13/chartex" xmlns:cx8="http://schemas.microsoft.com/office/drawing/2016/5/14/chartex" xmlns:mc="http://schemas.openxmlformats.org/markup-compatibility/2006" xmlns:aink="http://schemas.microsoft.com/office/drawing/2016/ink" xmlns:am3d="http://schemas.microsoft.com/office/drawing/2017/model3d" xmlns:o="urn:schemas-microsoft-com:office:office" xmlns:oel="http://schemas.microsoft.com/office/2019/extlst" xmlns:r="http://schemas.openxmlformats.org/officeDocument/2006/relationships" xmlns:m="http://schemas.openxmlformats.org/officeDocument/2006/math" xmlns:v="urn:schemas-microsoft-com:vml" xmlns:wp14="http://schemas.microsoft.com/office/word/2010/wordprocessingDrawing" xmlns:wp="http://schemas.openxmlformats.org/drawingml/2006/wordprocessingDrawing" xmlns:w10="urn:schemas-microsoft-com:office:word" xmlns:w="http://schemas.openxmlformats.org/wordprocessingml/2006/main" xmlns:w14="http://schemas.microsoft.com/office/word/2010/wordml" xmlns:w15="http://schemas.microsoft.com/office/word/2012/wordml" xmlns:w16cex="http://schemas.microsoft.com/office/word/2018/wordml/cex" xmlns:w16cid="http://schemas.microsoft.com/office/word/2016/wordml/cid" xmlns:w16="http://schemas.microsoft.com/office/word/2018/wordml" xmlns:w16du="http://schemas.microsoft.com/office/word/2023/wordml/word16du" xmlns:w16sdtdh="http://schemas.microsoft.com/office/word/2020/wordml/sdtdatahash" xmlns:w16sdtfl="http://schemas.microsoft.com/office/word/2024/wordml/sdtformatlock" xmlns:w16se="http://schemas.microsoft.com/office/word/2015/wordml/symex" xmlns:wpg="http://schemas.microsoft.com/office/word/2010/wordprocessingGroup" xmlns:wpi="http://schemas.microsoft.com/office/word/2010/wordprocessingInk" xmlns:wne="http://schemas.microsoft.com/office/word/2006/wordml" xmlns:wps="http://schemas.microsoft.com/office/word/2010/wordprocessingShape" mc:Ignorable="w14 w15 w16se w16cid w16 w16cex w16sdtdh w16sdtfl w16du wp14">
+  <w:p>
+    <w:pPr>
+      <w:pStyle w:val="Header"/>
+    </w:pPr>
+  </w:p>
+</w:hdr>
+</file>
+
 <file path=word/numbering.xml><?xml version="1.0" encoding="utf-8"?>
-<w:numbering xmlns:wpc="http://schemas.microsoft.com/office/word/2010/wordprocessingCanvas" xmlns:cx="http://schemas.microsoft.com/office/drawing/2014/chartex" xmlns:cx1="http://schemas.microsoft.com/office/drawing/2015/9/8/chartex" xmlns:cx2="http://schemas.microsoft.com/office/drawing/2015/10/21/chartex" xmlns:cx3="http://schemas.microsoft.com/office/drawing/2016/5/9/chartex" xmlns:cx4="http://schemas.microsoft.com/office/drawing/2016/5/10/chartex" xmlns:cx5="http://schemas.microsoft.com/office/drawing/2016/5/11/chartex" xmlns:cx6="http://schemas.microsoft.com/office/drawing/2016/5/12/chartex" xmlns:cx7="http://schemas.microsoft.com/office/drawing/2016/5/13/chartex" xmlns:cx8="http://schemas.microsoft.com/office/drawing/2016/5/14/chartex" xmlns:mc="http://schemas.openxmlformats.org/markup-compatibility/2006" xmlns:aink="http://schemas.microsoft.com/office/drawing/2016/ink" xmlns:am3d="http://schemas.microsoft.com/office/drawing/2017/model3d" xmlns:o="urn:schemas-microsoft-com:office:office" xmlns:oel="http://schemas.microsoft.com/office/2019/extlst" xmlns:r="http://schemas.openxmlformats.org/officeDocument/2006/relationships" xmlns:m="http://schemas.openxmlformats.org/officeDocument/2006/math" xmlns:v="urn:schemas-microsoft-com:vml" xmlns:wp14="http://schemas.microsoft.com/office/word/2010/wordprocessingDrawing" xmlns:wp="http://schemas.openxmlformats.org/drawingml/2006/wordprocessingDrawing" xmlns:w10="urn:schemas-microsoft-com:office:word" xmlns:w="http://schemas.openxmlformats.org/wordprocessingml/2006/main" xmlns:w14="http://schemas.microsoft.com/office/word/2010/wordml" xmlns:w15="http://schemas.microsoft.com/office/word/2012/wordml" xmlns:w16cex="http://schemas.microsoft.com/office/word/2018/wordml/cex" xmlns:w16cid="http://schemas.microsoft.com/office/word/2016/wordml/cid" xmlns:w16="http://schemas.microsoft.com/office/word/2018/wordml" xmlns:w16du="http://schemas.microsoft.com/office/word/2023/wordml/word16du" xmlns:w16sdtdh="http://schemas.microsoft.com/office/word/2020/wordml/sdtdatahash" xmlns:w16se="http://schemas.microsoft.com/office/word/2015/wordml/symex" xmlns:wpg="http://schemas.microsoft.com/office/word/2010/wordprocessingGroup" xmlns:wpi="http://schemas.microsoft.com/office/word/2010/wordprocessingInk" xmlns:wne="http://schemas.microsoft.com/office/word/2006/wordml" xmlns:wps="http://schemas.microsoft.com/office/word/2010/wordprocessingShape" mc:Ignorable="w14 w15 w16se w16cid w16 w16cex w16sdtdh w16du wp14">
+<w:numbering xmlns:wpc="http://schemas.microsoft.com/office/word/2010/wordprocessingCanvas" xmlns:cx="http://schemas.microsoft.com/office/drawing/2014/chartex" xmlns:cx1="http://schemas.microsoft.com/office/drawing/2015/9/8/chartex" xmlns:cx2="http://schemas.microsoft.com/office/drawing/2015/10/21/chartex" xmlns:cx3="http://schemas.microsoft.com/office/drawing/2016/5/9/chartex" xmlns:cx4="http://schemas.microsoft.com/office/drawing/2016/5/10/chartex" xmlns:cx5="http://schemas.microsoft.com/office/drawing/2016/5/11/chartex" xmlns:cx6="http://schemas.microsoft.com/office/drawing/2016/5/12/chartex" xmlns:cx7="http://schemas.microsoft.com/office/drawing/2016/5/13/chartex" xmlns:cx8="http://schemas.microsoft.com/office/drawing/2016/5/14/chartex" xmlns:mc="http://schemas.openxmlformats.org/markup-compatibility/2006" xmlns:aink="http://schemas.microsoft.com/office/drawing/2016/ink" xmlns:am3d="http://schemas.microsoft.com/office/drawing/2017/model3d" xmlns:o="urn:schemas-microsoft-com:office:office" xmlns:oel="http://schemas.microsoft.com/office/2019/extlst" xmlns:r="http://schemas.openxmlformats.org/officeDocument/2006/relationships" xmlns:m="http://schemas.openxmlformats.org/officeDocument/2006/math" xmlns:v="urn:schemas-microsoft-com:vml" xmlns:wp14="http://schemas.microsoft.com/office/word/2010/wordprocessingDrawing" xmlns:wp="http://schemas.openxmlformats.org/drawingml/2006/wordprocessingDrawing" xmlns:w10="urn:schemas-microsoft-com:office:word" xmlns:w="http://schemas.openxmlformats.org/wordprocessingml/2006/main" xmlns:w14="http://schemas.microsoft.com/office/word/2010/wordml" xmlns:w15="http://schemas.microsoft.com/office/word/2012/wordml" xmlns:w16cex="http://schemas.microsoft.com/office/word/2018/wordml/cex" xmlns:w16cid="http://schemas.microsoft.com/office/word/2016/wordml/cid" xmlns:w16="http://schemas.microsoft.com/office/word/2018/wordml" xmlns:w16du="http://schemas.microsoft.com/office/word/2023/wordml/word16du" xmlns:w16sdtdh="http://schemas.microsoft.com/office/word/2020/wordml/sdtdatahash" xmlns:w16sdtfl="http://schemas.microsoft.com/office/word/2024/wordml/sdtformatlock" xmlns:w16se="http://schemas.microsoft.com/office/word/2015/wordml/symex" xmlns:wpg="http://schemas.microsoft.com/office/word/2010/wordprocessingGroup" xmlns:wpi="http://schemas.microsoft.com/office/word/2010/wordprocessingInk" xmlns:wne="http://schemas.microsoft.com/office/word/2006/wordml" xmlns:wps="http://schemas.microsoft.com/office/word/2010/wordprocessingShape" mc:Ignorable="w14 w15 w16se w16cid w16 w16cex w16sdtdh w16sdtfl w16du wp14">
   <w:abstractNum w:abstractNumId="0" w15:restartNumberingAfterBreak="0">
     <w:nsid w:val="736245F4"/>
     <w:multiLevelType w:val="hybridMultilevel"/>
@@ -1723,7 +2189,7 @@
 </file>
 
 <file path=word/styles.xml><?xml version="1.0" encoding="utf-8"?>
-<w:styles xmlns:mc="http://schemas.openxmlformats.org/markup-compatibility/2006" xmlns:r="http://schemas.openxmlformats.org/officeDocument/2006/relationships" xmlns:w="http://schemas.openxmlformats.org/wordprocessingml/2006/main" xmlns:w14="http://schemas.microsoft.com/office/word/2010/wordml" xmlns:w15="http://schemas.microsoft.com/office/word/2012/wordml" xmlns:w16cex="http://schemas.microsoft.com/office/word/2018/wordml/cex" xmlns:w16cid="http://schemas.microsoft.com/office/word/2016/wordml/cid" xmlns:w16="http://schemas.microsoft.com/office/word/2018/wordml" xmlns:w16du="http://schemas.microsoft.com/office/word/2023/wordml/word16du" xmlns:w16sdtdh="http://schemas.microsoft.com/office/word/2020/wordml/sdtdatahash" xmlns:w16se="http://schemas.microsoft.com/office/word/2015/wordml/symex" mc:Ignorable="w14 w15 w16se w16cid w16 w16cex w16sdtdh w16du">
+<w:styles xmlns:mc="http://schemas.openxmlformats.org/markup-compatibility/2006" xmlns:r="http://schemas.openxmlformats.org/officeDocument/2006/relationships" xmlns:w="http://schemas.openxmlformats.org/wordprocessingml/2006/main" xmlns:w14="http://schemas.microsoft.com/office/word/2010/wordml" xmlns:w15="http://schemas.microsoft.com/office/word/2012/wordml" xmlns:w16cex="http://schemas.microsoft.com/office/word/2018/wordml/cex" xmlns:w16cid="http://schemas.microsoft.com/office/word/2016/wordml/cid" xmlns:w16="http://schemas.microsoft.com/office/word/2018/wordml" xmlns:w16du="http://schemas.microsoft.com/office/word/2023/wordml/word16du" xmlns:w16sdtdh="http://schemas.microsoft.com/office/word/2020/wordml/sdtdatahash" xmlns:w16sdtfl="http://schemas.microsoft.com/office/word/2024/wordml/sdtformatlock" xmlns:w16se="http://schemas.microsoft.com/office/word/2015/wordml/symex" mc:Ignorable="w14 w15 w16se w16cid w16 w16cex w16sdtdh w16sdtfl w16du">
   <w:docDefaults>
     <w:rPrDefault>
       <w:rPr>
@@ -3240,13 +3706,13 @@
 </file>
 
 <file path=customXml/itemProps1.xml><?xml version="1.0" encoding="utf-8"?>
-<ds:datastoreItem xmlns:ds="http://schemas.openxmlformats.org/officeDocument/2006/customXml" ds:itemID="{2C656D49-AB10-4784-A6FD-6CAFF1E93645}"/>
+<ds:datastoreItem xmlns:ds="http://schemas.openxmlformats.org/officeDocument/2006/customXml" ds:itemID="{7EAB773E-1C24-425D-B3F1-9CA8A663C21F}"/>
 </file>
 
 <file path=customXml/itemProps2.xml><?xml version="1.0" encoding="utf-8"?>
-<ds:datastoreItem xmlns:ds="http://schemas.openxmlformats.org/officeDocument/2006/customXml" ds:itemID="{A4768A0A-8516-4774-A7CD-51760AF2AD8C}"/>
+<ds:datastoreItem xmlns:ds="http://schemas.openxmlformats.org/officeDocument/2006/customXml" ds:itemID="{08ABAC82-E0E7-4612-AFED-27B1C7A3FC74}"/>
 </file>
 
 <file path=customXml/itemProps3.xml><?xml version="1.0" encoding="utf-8"?>
-<ds:datastoreItem xmlns:ds="http://schemas.openxmlformats.org/officeDocument/2006/customXml" ds:itemID="{708A7D8B-D757-43C9-AEB4-7730F342959B}"/>
+<ds:datastoreItem xmlns:ds="http://schemas.openxmlformats.org/officeDocument/2006/customXml" ds:itemID="{52DF4534-B2A1-441F-8825-C8FB4485C657}"/>
 </file>
</xml_diff>